<commit_message>
BB: Add Contacts page and C# constant naming convention
</commit_message>
<xml_diff>
--- a/Docs/CommonQuestions.docx
+++ b/Docs/CommonQuestions.docx
@@ -136,20 +136,58 @@
         </w:rPr>
         <w:t>C# Coding Conventions</w:t>
       </w:r>
+    </w:p>
+    <w:p>
+      <w:pPr>
+        <w:spacing w:after="0"/>
+      </w:pPr>
+      <w:hyperlink r:id="rId8" w:history="1">
+        <w:r>
+          <w:rPr>
+            <w:rStyle w:val="Hyperlink"/>
+          </w:rPr>
+          <w:t>http://msdn.microsoft.com/en-us/library/ff926074(v=vs.110).aspx</w:t>
+        </w:r>
+      </w:hyperlink>
+    </w:p>
+    <w:p>
+      <w:pPr>
+        <w:spacing w:after="0"/>
+      </w:pPr>
+      <w:r>
+        <w:t>C# constant naming convention</w:t>
+      </w:r>
+      <w:r>
+        <w:t xml:space="preserve">: </w:t>
+      </w:r>
       <w:bookmarkStart w:id="0" w:name="_GoBack"/>
       <w:bookmarkEnd w:id="0"/>
-    </w:p>
-    <w:p>
-      <w:r>
-        <w:t>http://msdn.microsoft.com/en-us/library/</w:t>
-      </w:r>
-      <w:proofErr w:type="gramStart"/>
-      <w:r>
-        <w:t>ff926074(</w:t>
-      </w:r>
-      <w:proofErr w:type="gramEnd"/>
-      <w:r>
-        <w:t>v=vs.110).aspx</w:t>
+      <w:r>
+        <w:t xml:space="preserve">private </w:t>
+      </w:r>
+      <w:proofErr w:type="spellStart"/>
+      <w:r>
+        <w:t>const</w:t>
+      </w:r>
+      <w:proofErr w:type="spellEnd"/>
+      <w:r>
+        <w:t xml:space="preserve"> </w:t>
+      </w:r>
+      <w:proofErr w:type="spellStart"/>
+      <w:r>
+        <w:t>int</w:t>
+      </w:r>
+      <w:proofErr w:type="spellEnd"/>
+      <w:r>
+        <w:t xml:space="preserve"> </w:t>
+      </w:r>
+      <w:proofErr w:type="spellStart"/>
+      <w:r>
+        <w:t>TheAnswer</w:t>
+      </w:r>
+      <w:proofErr w:type="spellEnd"/>
+      <w:r>
+        <w:t xml:space="preserve"> = 42;</w:t>
       </w:r>
     </w:p>
     <w:p>

</xml_diff>

<commit_message>
BB: Create Unity SocialFund email and update tests for it
</commit_message>
<xml_diff>
--- a/Docs/CommonQuestions.docx
+++ b/Docs/CommonQuestions.docx
@@ -24,7 +24,15 @@
         </w:numPr>
       </w:pPr>
       <w:r>
-        <w:t>Register on GitHub and send name.</w:t>
+        <w:t xml:space="preserve">Register on </w:t>
+      </w:r>
+      <w:proofErr w:type="spellStart"/>
+      <w:r>
+        <w:t>GitHub</w:t>
+      </w:r>
+      <w:proofErr w:type="spellEnd"/>
+      <w:r>
+        <w:t xml:space="preserve"> and send name.</w:t>
       </w:r>
     </w:p>
     <w:p>
@@ -36,7 +44,15 @@
         </w:numPr>
       </w:pPr>
       <w:r>
-        <w:t>Install Git for Windows</w:t>
+        <w:t xml:space="preserve">Install </w:t>
+      </w:r>
+      <w:proofErr w:type="spellStart"/>
+      <w:r>
+        <w:t>Git</w:t>
+      </w:r>
+      <w:proofErr w:type="spellEnd"/>
+      <w:r>
+        <w:t xml:space="preserve"> for Windows</w:t>
       </w:r>
     </w:p>
     <w:p>
@@ -56,7 +72,15 @@
         </w:numPr>
       </w:pPr>
       <w:r>
-        <w:t>Install tortoisegit for windows.</w:t>
+        <w:t xml:space="preserve">Install </w:t>
+      </w:r>
+      <w:proofErr w:type="spellStart"/>
+      <w:r>
+        <w:t>tortoisegit</w:t>
+      </w:r>
+      <w:proofErr w:type="spellEnd"/>
+      <w:r>
+        <w:t xml:space="preserve"> for windows.</w:t>
       </w:r>
     </w:p>
     <w:p>
@@ -81,7 +105,15 @@
         </w:numPr>
       </w:pPr>
       <w:r>
-        <w:t xml:space="preserve">Open Windows Explorer-&gt; Create folder -&gt; Context Menu -&gt; “Git Clone…” and download the latest sources by link </w:t>
+        <w:t>Open Windows Explorer-&gt; Create folder -&gt; Context Menu -&gt; “</w:t>
+      </w:r>
+      <w:proofErr w:type="spellStart"/>
+      <w:r>
+        <w:t>Git</w:t>
+      </w:r>
+      <w:proofErr w:type="spellEnd"/>
+      <w:r>
+        <w:t xml:space="preserve"> Clone…” and download the latest sources by link </w:t>
       </w:r>
       <w:hyperlink r:id="rId7" w:history="1">
         <w:r>
@@ -129,7 +161,31 @@
         <w:t xml:space="preserve">: </w:t>
       </w:r>
       <w:r>
-        <w:t>private const int TheAnswer = 42;</w:t>
+        <w:t xml:space="preserve">private </w:t>
+      </w:r>
+      <w:proofErr w:type="spellStart"/>
+      <w:r>
+        <w:t>const</w:t>
+      </w:r>
+      <w:proofErr w:type="spellEnd"/>
+      <w:r>
+        <w:t xml:space="preserve"> </w:t>
+      </w:r>
+      <w:proofErr w:type="spellStart"/>
+      <w:r>
+        <w:t>int</w:t>
+      </w:r>
+      <w:proofErr w:type="spellEnd"/>
+      <w:r>
+        <w:t xml:space="preserve"> </w:t>
+      </w:r>
+      <w:proofErr w:type="spellStart"/>
+      <w:r>
+        <w:t>TheAnswer</w:t>
+      </w:r>
+      <w:proofErr w:type="spellEnd"/>
+      <w:r>
+        <w:t xml:space="preserve"> = 42;</w:t>
       </w:r>
     </w:p>
     <w:p>
@@ -150,8 +206,6 @@
         </w:rPr>
         <w:t>Project email</w:t>
       </w:r>
-      <w:bookmarkStart w:id="0" w:name="_GoBack"/>
-      <w:bookmarkEnd w:id="0"/>
     </w:p>
     <w:p>
       <w:pPr>
@@ -165,9 +219,14 @@
       <w:pPr>
         <w:spacing w:after="0"/>
       </w:pPr>
-      <w:r>
-        <w:t>unitysocialfund@mail.ru</w:t>
-      </w:r>
+      <w:hyperlink r:id="rId9" w:history="1">
+        <w:r>
+          <w:rPr>
+            <w:rStyle w:val="Hyperlink"/>
+          </w:rPr>
+          <w:t>unitysocialfund@gmail.com</w:t>
+        </w:r>
+      </w:hyperlink>
     </w:p>
     <w:p>
       <w:pPr>
@@ -176,6 +235,8 @@
       <w:r>
         <w:t>Install_new23</w:t>
       </w:r>
+      <w:bookmarkStart w:id="0" w:name="_GoBack"/>
+      <w:bookmarkEnd w:id="0"/>
     </w:p>
     <w:p>
       <w:pPr>

</xml_diff>

<commit_message>
EA: update documentation about installing MongoDB
</commit_message>
<xml_diff>
--- a/Docs/CommonQuestions.docx
+++ b/Docs/CommonQuestions.docx
@@ -24,15 +24,7 @@
         </w:numPr>
       </w:pPr>
       <w:r>
-        <w:t xml:space="preserve">Register on </w:t>
-      </w:r>
-      <w:proofErr w:type="spellStart"/>
-      <w:r>
-        <w:t>GitHub</w:t>
-      </w:r>
-      <w:proofErr w:type="spellEnd"/>
-      <w:r>
-        <w:t xml:space="preserve"> and send name.</w:t>
+        <w:t>Register on GitHub and send name.</w:t>
       </w:r>
     </w:p>
     <w:p>
@@ -200,6 +192,7 @@
           <w:b/>
         </w:rPr>
       </w:pPr>
+      <w:bookmarkStart w:id="0" w:name="OLE_LINK1"/>
       <w:r>
         <w:rPr>
           <w:b/>
@@ -236,9 +229,10 @@
         <w:t>Install_new23</w:t>
       </w:r>
     </w:p>
-    <w:p>
-      <w:pPr>
-        <w:pStyle w:val="ListParagraph"/>
+    <w:bookmarkEnd w:id="0"/>
+    <w:p>
+      <w:pPr>
+        <w:spacing w:after="0"/>
         <w:rPr>
           <w:b/>
         </w:rPr>
@@ -246,29 +240,15 @@
     </w:p>
     <w:p>
       <w:pPr>
-        <w:pStyle w:val="ListParagraph"/>
         <w:rPr>
           <w:b/>
         </w:rPr>
       </w:pPr>
-    </w:p>
-    <w:p>
-      <w:pPr>
+      <w:r>
         <w:rPr>
           <w:b/>
         </w:rPr>
-      </w:pPr>
-      <w:r>
-        <w:rPr>
-          <w:b/>
-        </w:rPr>
-        <w:t xml:space="preserve">Helpless </w:t>
-      </w:r>
-      <w:r>
-        <w:rPr>
-          <w:b/>
-        </w:rPr>
-        <w:t xml:space="preserve">Install </w:t>
+        <w:t xml:space="preserve">Helpless Install </w:t>
       </w:r>
       <w:proofErr w:type="spellStart"/>
       <w:r>
@@ -281,10 +261,23 @@
     </w:p>
     <w:p>
       <w:pPr>
-        <w:rPr>
-          <w:b/>
-        </w:rPr>
-      </w:pPr>
+        <w:pStyle w:val="HTMLPreformatted"/>
+        <w:numPr>
+          <w:ilvl w:val="0"/>
+          <w:numId w:val="5"/>
+        </w:numPr>
+      </w:pPr>
+      <w:r>
+        <w:t xml:space="preserve">Read follow links to install </w:t>
+      </w:r>
+      <w:proofErr w:type="spellStart"/>
+      <w:r>
+        <w:t>MongoDB</w:t>
+      </w:r>
+      <w:proofErr w:type="spellEnd"/>
+      <w:r>
+        <w:t xml:space="preserve"> on local machine.</w:t>
+      </w:r>
     </w:p>
     <w:p>
       <w:pPr>
@@ -298,19 +291,7 @@
           <w:rPr>
             <w:rStyle w:val="Hyperlink"/>
           </w:rPr>
-          <w:t>http://docs.mongodb.org/</w:t>
-        </w:r>
-        <w:r>
-          <w:rPr>
-            <w:rStyle w:val="Hyperlink"/>
-          </w:rPr>
-          <w:t>m</w:t>
-        </w:r>
-        <w:r>
-          <w:rPr>
-            <w:rStyle w:val="Hyperlink"/>
-          </w:rPr>
-          <w:t>anual/tutorial/install-mongodb-on-windows/</w:t>
+          <w:t>http://docs.mongodb.org/manual/tutorial/install-mongodb-on-windows/</w:t>
         </w:r>
       </w:hyperlink>
       <w:r>
@@ -337,9 +318,209 @@
       <w:pPr>
         <w:pStyle w:val="HTMLPreformatted"/>
       </w:pPr>
-      <w:bookmarkStart w:id="0" w:name="_GoBack"/>
-      <w:bookmarkEnd w:id="0"/>
-    </w:p>
+    </w:p>
+    <w:p>
+      <w:pPr>
+        <w:pStyle w:val="HTMLPreformatted"/>
+        <w:numPr>
+          <w:ilvl w:val="0"/>
+          <w:numId w:val="5"/>
+        </w:numPr>
+      </w:pPr>
+      <w:r>
+        <w:t xml:space="preserve">Get latest version of </w:t>
+      </w:r>
+      <w:proofErr w:type="spellStart"/>
+      <w:r>
+        <w:t>SocialFund</w:t>
+      </w:r>
+      <w:proofErr w:type="spellEnd"/>
+      <w:r>
+        <w:t xml:space="preserve"> from GitHub.</w:t>
+      </w:r>
+    </w:p>
+    <w:p>
+      <w:pPr>
+        <w:pStyle w:val="HTMLPreformatted"/>
+        <w:numPr>
+          <w:ilvl w:val="0"/>
+          <w:numId w:val="5"/>
+        </w:numPr>
+      </w:pPr>
+      <w:r>
+        <w:t xml:space="preserve">Re-create </w:t>
+      </w:r>
+      <w:proofErr w:type="spellStart"/>
+      <w:r>
+        <w:t>SocialFund</w:t>
+      </w:r>
+      <w:proofErr w:type="spellEnd"/>
+      <w:r>
+        <w:t xml:space="preserve"> </w:t>
+      </w:r>
+      <w:proofErr w:type="spellStart"/>
+      <w:r>
+        <w:t>DataBase</w:t>
+      </w:r>
+      <w:proofErr w:type="spellEnd"/>
+      <w:r>
+        <w:t xml:space="preserve"> in .\WULM by </w:t>
+      </w:r>
+      <w:proofErr w:type="spellStart"/>
+      <w:r>
+        <w:t>SFModel.edmx.sql</w:t>
+      </w:r>
+      <w:proofErr w:type="spellEnd"/>
+      <w:r>
+        <w:t xml:space="preserve"> in </w:t>
+      </w:r>
+      <w:proofErr w:type="spellStart"/>
+      <w:r>
+        <w:t>DataModel</w:t>
+      </w:r>
+      <w:proofErr w:type="spellEnd"/>
+      <w:r>
+        <w:t xml:space="preserve"> layer. </w:t>
+      </w:r>
+    </w:p>
+    <w:p>
+      <w:pPr>
+        <w:pStyle w:val="HTMLPreformatted"/>
+        <w:numPr>
+          <w:ilvl w:val="0"/>
+          <w:numId w:val="5"/>
+        </w:numPr>
+      </w:pPr>
+      <w:r>
+        <w:t xml:space="preserve">Right click on solution in </w:t>
+      </w:r>
+      <w:proofErr w:type="spellStart"/>
+      <w:r>
+        <w:t>SolutionExplorer</w:t>
+      </w:r>
+      <w:proofErr w:type="spellEnd"/>
+      <w:r>
+        <w:t xml:space="preserve">, and click “Enable </w:t>
+      </w:r>
+      <w:proofErr w:type="spellStart"/>
+      <w:r>
+        <w:t>NuGet</w:t>
+      </w:r>
+      <w:proofErr w:type="spellEnd"/>
+      <w:r>
+        <w:t xml:space="preserve"> Package Restore”</w:t>
+      </w:r>
+    </w:p>
+    <w:p>
+      <w:pPr>
+        <w:pStyle w:val="HTMLPreformatted"/>
+        <w:numPr>
+          <w:ilvl w:val="0"/>
+          <w:numId w:val="5"/>
+        </w:numPr>
+      </w:pPr>
+      <w:r>
+        <w:t>Build the project.</w:t>
+      </w:r>
+    </w:p>
+    <w:p>
+      <w:pPr>
+        <w:pStyle w:val="HTMLPreformatted"/>
+      </w:pPr>
+    </w:p>
+    <w:p>
+      <w:pPr>
+        <w:pStyle w:val="HTMLPreformatted"/>
+      </w:pPr>
+      <w:bookmarkStart w:id="1" w:name="OLE_LINK2"/>
+      <w:r>
+        <w:t xml:space="preserve">Note: If </w:t>
+      </w:r>
+      <w:proofErr w:type="spellStart"/>
+      <w:r>
+        <w:t>Data</w:t>
+      </w:r>
+      <w:r>
+        <w:t>M</w:t>
+      </w:r>
+      <w:r>
+        <w:t>odel</w:t>
+      </w:r>
+      <w:proofErr w:type="spellEnd"/>
+      <w:r>
+        <w:t xml:space="preserve"> layer don’t get correct references: </w:t>
+      </w:r>
+      <w:proofErr w:type="spellStart"/>
+      <w:r>
+        <w:t>MongoDB.B</w:t>
+      </w:r>
+      <w:r>
+        <w:t>s</w:t>
+      </w:r>
+      <w:r>
+        <w:t>on</w:t>
+      </w:r>
+      <w:proofErr w:type="spellEnd"/>
+      <w:r>
+        <w:t xml:space="preserve"> and </w:t>
+      </w:r>
+      <w:proofErr w:type="spellStart"/>
+      <w:r>
+        <w:t>MongoDb.Driver</w:t>
+      </w:r>
+      <w:proofErr w:type="spellEnd"/>
+      <w:r>
+        <w:t xml:space="preserve"> you should install it manual</w:t>
+      </w:r>
+      <w:r>
+        <w:t>ly</w:t>
+      </w:r>
+      <w:r>
+        <w:t xml:space="preserve">. In </w:t>
+      </w:r>
+      <w:r>
+        <w:t>“</w:t>
+      </w:r>
+      <w:r>
+        <w:t xml:space="preserve">Manage </w:t>
+      </w:r>
+      <w:proofErr w:type="spellStart"/>
+      <w:r>
+        <w:t>NuGet</w:t>
+      </w:r>
+      <w:proofErr w:type="spellEnd"/>
+      <w:r>
+        <w:t xml:space="preserve"> Packages</w:t>
+      </w:r>
+      <w:r>
+        <w:t>”</w:t>
+      </w:r>
+      <w:r>
+        <w:t xml:space="preserve"> </w:t>
+      </w:r>
+      <w:r>
+        <w:t xml:space="preserve">find “Official </w:t>
+      </w:r>
+      <w:proofErr w:type="spellStart"/>
+      <w:r>
+        <w:t>MongoDB</w:t>
+      </w:r>
+      <w:proofErr w:type="spellEnd"/>
+      <w:r>
+        <w:t xml:space="preserve"> C# driver” and install it. After that build the </w:t>
+      </w:r>
+      <w:proofErr w:type="gramStart"/>
+      <w:r>
+        <w:t>project,</w:t>
+      </w:r>
+      <w:proofErr w:type="gramEnd"/>
+      <w:r>
+        <w:t xml:space="preserve"> and it must be successful</w:t>
+      </w:r>
+      <w:bookmarkStart w:id="2" w:name="_GoBack"/>
+      <w:bookmarkEnd w:id="2"/>
+    </w:p>
+    <w:bookmarkEnd w:id="1"/>
     <w:p>
       <w:pPr>
         <w:rPr>
@@ -462,6 +643,95 @@
     </w:lvl>
   </w:abstractNum>
   <w:abstractNum w:abstractNumId="1">
+    <w:nsid w:val="20936EB4"/>
+    <w:multiLevelType w:val="hybridMultilevel"/>
+    <w:tmpl w:val="F26CE32E"/>
+    <w:lvl w:ilvl="0" w:tplc="0409000F">
+      <w:start w:val="1"/>
+      <w:numFmt w:val="decimal"/>
+      <w:lvlText w:val="%1."/>
+      <w:lvlJc w:val="left"/>
+      <w:pPr>
+        <w:ind w:left="720" w:hanging="360"/>
+      </w:pPr>
+      <w:rPr>
+        <w:rFonts w:hint="default"/>
+      </w:rPr>
+    </w:lvl>
+    <w:lvl w:ilvl="1" w:tplc="04090019" w:tentative="1">
+      <w:start w:val="1"/>
+      <w:numFmt w:val="lowerLetter"/>
+      <w:lvlText w:val="%2."/>
+      <w:lvlJc w:val="left"/>
+      <w:pPr>
+        <w:ind w:left="1440" w:hanging="360"/>
+      </w:pPr>
+    </w:lvl>
+    <w:lvl w:ilvl="2" w:tplc="0409001B" w:tentative="1">
+      <w:start w:val="1"/>
+      <w:numFmt w:val="lowerRoman"/>
+      <w:lvlText w:val="%3."/>
+      <w:lvlJc w:val="right"/>
+      <w:pPr>
+        <w:ind w:left="2160" w:hanging="180"/>
+      </w:pPr>
+    </w:lvl>
+    <w:lvl w:ilvl="3" w:tplc="0409000F" w:tentative="1">
+      <w:start w:val="1"/>
+      <w:numFmt w:val="decimal"/>
+      <w:lvlText w:val="%4."/>
+      <w:lvlJc w:val="left"/>
+      <w:pPr>
+        <w:ind w:left="2880" w:hanging="360"/>
+      </w:pPr>
+    </w:lvl>
+    <w:lvl w:ilvl="4" w:tplc="04090019" w:tentative="1">
+      <w:start w:val="1"/>
+      <w:numFmt w:val="lowerLetter"/>
+      <w:lvlText w:val="%5."/>
+      <w:lvlJc w:val="left"/>
+      <w:pPr>
+        <w:ind w:left="3600" w:hanging="360"/>
+      </w:pPr>
+    </w:lvl>
+    <w:lvl w:ilvl="5" w:tplc="0409001B" w:tentative="1">
+      <w:start w:val="1"/>
+      <w:numFmt w:val="lowerRoman"/>
+      <w:lvlText w:val="%6."/>
+      <w:lvlJc w:val="right"/>
+      <w:pPr>
+        <w:ind w:left="4320" w:hanging="180"/>
+      </w:pPr>
+    </w:lvl>
+    <w:lvl w:ilvl="6" w:tplc="0409000F" w:tentative="1">
+      <w:start w:val="1"/>
+      <w:numFmt w:val="decimal"/>
+      <w:lvlText w:val="%7."/>
+      <w:lvlJc w:val="left"/>
+      <w:pPr>
+        <w:ind w:left="5040" w:hanging="360"/>
+      </w:pPr>
+    </w:lvl>
+    <w:lvl w:ilvl="7" w:tplc="04090019" w:tentative="1">
+      <w:start w:val="1"/>
+      <w:numFmt w:val="lowerLetter"/>
+      <w:lvlText w:val="%8."/>
+      <w:lvlJc w:val="left"/>
+      <w:pPr>
+        <w:ind w:left="5760" w:hanging="360"/>
+      </w:pPr>
+    </w:lvl>
+    <w:lvl w:ilvl="8" w:tplc="0409001B" w:tentative="1">
+      <w:start w:val="1"/>
+      <w:numFmt w:val="lowerRoman"/>
+      <w:lvlText w:val="%9."/>
+      <w:lvlJc w:val="right"/>
+      <w:pPr>
+        <w:ind w:left="6480" w:hanging="180"/>
+      </w:pPr>
+    </w:lvl>
+  </w:abstractNum>
+  <w:abstractNum w:abstractNumId="2">
     <w:nsid w:val="306C51BB"/>
     <w:multiLevelType w:val="hybridMultilevel"/>
     <w:tmpl w:val="7A8E1E8A"/>
@@ -550,7 +820,7 @@
       </w:pPr>
     </w:lvl>
   </w:abstractNum>
-  <w:abstractNum w:abstractNumId="2">
+  <w:abstractNum w:abstractNumId="3">
     <w:nsid w:val="4C1D482D"/>
     <w:multiLevelType w:val="hybridMultilevel"/>
     <w:tmpl w:val="7C765F8C"/>
@@ -662,7 +932,7 @@
       </w:rPr>
     </w:lvl>
   </w:abstractNum>
-  <w:abstractNum w:abstractNumId="3">
+  <w:abstractNum w:abstractNumId="4">
     <w:nsid w:val="76463258"/>
     <w:multiLevelType w:val="hybridMultilevel"/>
     <w:tmpl w:val="E71A81D6"/>
@@ -752,16 +1022,19 @@
     </w:lvl>
   </w:abstractNum>
   <w:num w:numId="1">
+    <w:abstractNumId w:val="4"/>
+  </w:num>
+  <w:num w:numId="2">
     <w:abstractNumId w:val="3"/>
   </w:num>
-  <w:num w:numId="2">
+  <w:num w:numId="3">
     <w:abstractNumId w:val="2"/>
-  </w:num>
-  <w:num w:numId="3">
-    <w:abstractNumId w:val="1"/>
   </w:num>
   <w:num w:numId="4">
     <w:abstractNumId w:val="0"/>
+  </w:num>
+  <w:num w:numId="5">
+    <w:abstractNumId w:val="1"/>
   </w:num>
 </w:numbering>
 </file>

</xml_diff>